<commit_message>
Merging my branch with master for final grade
</commit_message>
<xml_diff>
--- a/Project A Proposal.docx
+++ b/Project A Proposal.docx
@@ -142,8 +142,6 @@
         <w:tab/>
         <w:t>Mrinmayee Kulkarni</w:t>
       </w:r>
-      <w:bookmarkStart w:id="0" w:name="_GoBack"/>
-      <w:bookmarkEnd w:id="0"/>
     </w:p>
     <w:p>
       <w:pPr>
@@ -170,16 +168,46 @@
     </w:p>
     <w:p>
       <w:r>
-        <w:t>For our group project we will be analyzing global data to get the suicide rates by Country, Gender,</w:t>
-      </w:r>
-      <w:r>
-        <w:t xml:space="preserve"> Age,</w:t>
-      </w:r>
-      <w:r>
-        <w:t xml:space="preserve"> GDP and Generation for 10 years (2006-2016). </w:t>
-      </w:r>
-      <w:r>
-        <w:t>We want to look into the overall suicide rates across the globe (about 100 countries) at a high-level, and then primarily focus on top 10 countries with higher suicide numbers for a thorough analysis of trends and various measures. We would drill down specifically into United States data briefly to find out the suicide rate behavior between generations.</w:t>
+        <w:t xml:space="preserve">For our group project we will be analyzing global data to get the suicide rates by </w:t>
+      </w:r>
+      <w:r>
+        <w:t>C</w:t>
+      </w:r>
+      <w:r>
+        <w:t xml:space="preserve">ountry, </w:t>
+      </w:r>
+      <w:r>
+        <w:t>g</w:t>
+      </w:r>
+      <w:r>
+        <w:t>ender,</w:t>
+      </w:r>
+      <w:r>
+        <w:t xml:space="preserve"> </w:t>
+      </w:r>
+      <w:r>
+        <w:t>a</w:t>
+      </w:r>
+      <w:r>
+        <w:t>ge,</w:t>
+      </w:r>
+      <w:r>
+        <w:t xml:space="preserve"> GDP and </w:t>
+      </w:r>
+      <w:r>
+        <w:t>g</w:t>
+      </w:r>
+      <w:r>
+        <w:t xml:space="preserve">eneration for 10 years (2006-2016). </w:t>
+      </w:r>
+      <w:r>
+        <w:t xml:space="preserve">We want to look into the overall suicide rates across the globe (about 100 countries) at a high-level, and then primarily focus on top 10 countries with higher suicide numbers for a thorough analysis of trends and various measures. We would drill down specifically into United States data briefly to find </w:t>
+      </w:r>
+      <w:r>
+        <w:t>any country specific trends</w:t>
+      </w:r>
+      <w:r>
+        <w:t>.</w:t>
       </w:r>
     </w:p>
     <w:p/>
@@ -258,7 +286,7 @@
           <w:sz w:val="24"/>
           <w:szCs w:val="24"/>
         </w:rPr>
-        <w:t>Data-set to be used</w:t>
+        <w:t>Dataset to be used</w:t>
       </w:r>
       <w:r>
         <w:rPr>
@@ -281,16 +309,47 @@
         <w:t xml:space="preserve"> we picked the </w:t>
       </w:r>
       <w:r>
-        <w:t>Kaggle Data-set on “Suicide rates overview 1985-2016”</w:t>
-      </w:r>
-    </w:p>
-    <w:p>
-      <w:r>
-        <w:t xml:space="preserve">You can find more details of the dataset here - </w:t>
-      </w:r>
-      <w:r>
-        <w:t>https://www.kaggle.com/russellyates88/suicide-rates-overview-1985-to-2016</w:t>
-      </w:r>
+        <w:t xml:space="preserve">Kaggle </w:t>
+      </w:r>
+      <w:r>
+        <w:t>datas</w:t>
+      </w:r>
+      <w:r>
+        <w:t xml:space="preserve">et on “Suicide </w:t>
+      </w:r>
+      <w:r>
+        <w:t>R</w:t>
+      </w:r>
+      <w:r>
+        <w:t xml:space="preserve">ates </w:t>
+      </w:r>
+      <w:r>
+        <w:t>O</w:t>
+      </w:r>
+      <w:r>
+        <w:t>verview 1985-2016”</w:t>
+      </w:r>
+    </w:p>
+    <w:p>
+      <w:r>
+        <w:t>You can find more details of the dataset here</w:t>
+      </w:r>
+      <w:r>
+        <w:t>:</w:t>
+      </w:r>
+      <w:r>
+        <w:t xml:space="preserve"> </w:t>
+      </w:r>
+    </w:p>
+    <w:p>
+      <w:hyperlink r:id="rId5" w:history="1">
+        <w:r>
+          <w:rPr>
+            <w:rStyle w:val="Hyperlink"/>
+          </w:rPr>
+          <w:t>suicide-rates-overview-1985-to-2016</w:t>
+        </w:r>
+      </w:hyperlink>
     </w:p>
     <w:p/>
     <w:p>
@@ -305,7 +364,14 @@
           <w:sz w:val="24"/>
           <w:szCs w:val="24"/>
         </w:rPr>
-        <w:t>Overview of Analysis</w:t>
+        <w:t xml:space="preserve">Overview of </w:t>
+      </w:r>
+      <w:r>
+        <w:rPr>
+          <w:sz w:val="24"/>
+          <w:szCs w:val="24"/>
+        </w:rPr>
+        <w:t>Visualizations and Analysis</w:t>
       </w:r>
       <w:r>
         <w:rPr>
@@ -454,6 +520,7 @@
         </w:numPr>
       </w:pPr>
       <w:r>
+        <w:lastRenderedPageBreak/>
         <w:t>Histogram: Suicide Rates for genders by combined 10 Countries</w:t>
       </w:r>
     </w:p>
@@ -466,7 +533,6 @@
         </w:numPr>
       </w:pPr>
       <w:r>
-        <w:lastRenderedPageBreak/>
         <w:t>X-axis: age buckets</w:t>
       </w:r>
     </w:p>
@@ -513,6 +579,8 @@
       <w:r>
         <w:t>Stacked Bar Chart: Generations (United States) (separated by years), generations make up the stack of each year</w:t>
       </w:r>
+      <w:bookmarkStart w:id="0" w:name="_GoBack"/>
+      <w:bookmarkEnd w:id="0"/>
     </w:p>
     <w:p/>
     <w:sectPr>
@@ -1253,6 +1321,29 @@
       <w:contextualSpacing/>
     </w:pPr>
   </w:style>
+  <w:style w:type="character" w:styleId="Hyperlink">
+    <w:name w:val="Hyperlink"/>
+    <w:basedOn w:val="DefaultParagraphFont"/>
+    <w:uiPriority w:val="99"/>
+    <w:unhideWhenUsed/>
+    <w:rsid w:val="00FE5932"/>
+    <w:rPr>
+      <w:color w:val="0563C1" w:themeColor="hyperlink"/>
+      <w:u w:val="single"/>
+    </w:rPr>
+  </w:style>
+  <w:style w:type="character" w:styleId="UnresolvedMention">
+    <w:name w:val="Unresolved Mention"/>
+    <w:basedOn w:val="DefaultParagraphFont"/>
+    <w:uiPriority w:val="99"/>
+    <w:semiHidden/>
+    <w:unhideWhenUsed/>
+    <w:rsid w:val="00FE5932"/>
+    <w:rPr>
+      <w:color w:val="605E5C"/>
+      <w:shd w:val="clear" w:color="auto" w:fill="E1DFDD"/>
+    </w:rPr>
+  </w:style>
 </w:styles>
 </file>
 

</xml_diff>